<commit_message>
Edit logboek met nieuwe entry 26/09: testmateriaal verzameld.
</commit_message>
<xml_diff>
--- a/Logboek.docx
+++ b/Logboek.docx
@@ -310,6 +310,95 @@
       <w:r>
         <w:t xml:space="preserve"> Pro is ook enkel beschikbaar voor Windows, wat misschien in de toekomst voor problemen kan zorgen.</w:t>
       </w:r>
+    </w:p>
+    <w:p/>
+    <w:p/>
+    <w:p/>
+    <w:p/>
+    <w:p>
+      <w:r>
+        <w:lastRenderedPageBreak/>
+        <w:t>26</w:t>
+      </w:r>
+      <w:r>
+        <w:t>/09:</w:t>
+      </w:r>
+    </w:p>
+    <w:p>
+      <w:r>
+        <w:t>Downloaden GIMP en experimenteren met basics.</w:t>
+      </w:r>
+    </w:p>
+    <w:p>
+      <w:r>
+        <w:t>Deze bronnen gebruikt:</w:t>
+      </w:r>
+    </w:p>
+    <w:p>
+      <w:pPr>
+        <w:pStyle w:val="Lijstalinea"/>
+        <w:numPr>
+          <w:ilvl w:val="0"/>
+          <w:numId w:val="2"/>
+        </w:numPr>
+      </w:pPr>
+      <w:hyperlink r:id="rId10" w:history="1">
+        <w:r>
+          <w:rPr>
+            <w:rStyle w:val="Hyperlink"/>
+          </w:rPr>
+          <w:t>https://www.gimp.org/downloads/</w:t>
+        </w:r>
+      </w:hyperlink>
+      <w:r>
+        <w:t xml:space="preserve"> </w:t>
+      </w:r>
+    </w:p>
+    <w:p>
+      <w:pPr>
+        <w:pStyle w:val="Lijstalinea"/>
+        <w:numPr>
+          <w:ilvl w:val="0"/>
+          <w:numId w:val="2"/>
+        </w:numPr>
+      </w:pPr>
+      <w:r>
+        <w:t>Google afbeeldingen</w:t>
+      </w:r>
+    </w:p>
+    <w:p>
+      <w:pPr>
+        <w:pStyle w:val="Lijstalinea"/>
+        <w:numPr>
+          <w:ilvl w:val="1"/>
+          <w:numId w:val="2"/>
+        </w:numPr>
+      </w:pPr>
+      <w:r>
+        <w:t>Enkele afbeeldingen gezocht en gedownload bedoeld voor eventueel uitknippen, kleuren veranderen, retoucheren, kloonstempel, krimpen, uitzetten,..</w:t>
+      </w:r>
+    </w:p>
+    <w:p>
+      <w:r>
+        <w:t>70 eigen onbewerkte foto’s</w:t>
+      </w:r>
+      <w:r>
+        <w:t xml:space="preserve"> </w:t>
+      </w:r>
+      <w:r>
+        <w:t>(</w:t>
+      </w:r>
+      <w:r>
+        <w:t>met slechte camera</w:t>
+      </w:r>
+      <w:r>
+        <w:t xml:space="preserve"> getrokken) van reis geselecteerd als testmateriaal.</w:t>
+      </w:r>
+      <w:r>
+        <w:t xml:space="preserve"> Deze zullen bewerkt worden nadat ik de basis van het programma onder de knie heb.</w:t>
+      </w:r>
+    </w:p>
+    <w:p>
       <w:bookmarkStart w:id="0" w:name="_GoBack"/>
       <w:bookmarkEnd w:id="0"/>
     </w:p>
@@ -326,6 +415,119 @@
 <file path=word/numbering.xml><?xml version="1.0" encoding="utf-8"?>
 <w:numbering xmlns:wpc="http://schemas.microsoft.com/office/word/2010/wordprocessingCanvas" xmlns:mc="http://schemas.openxmlformats.org/markup-compatibility/2006" xmlns:o="urn:schemas-microsoft-com:office:office" xmlns:r="http://schemas.openxmlformats.org/officeDocument/2006/relationships" xmlns:m="http://schemas.openxmlformats.org/officeDocument/2006/math" xmlns:v="urn:schemas-microsoft-com:vml" xmlns:wp14="http://schemas.microsoft.com/office/word/2010/wordprocessingDrawing" xmlns:wp="http://schemas.openxmlformats.org/drawingml/2006/wordprocessingDrawing" xmlns:w10="urn:schemas-microsoft-com:office:word" xmlns:w="http://schemas.openxmlformats.org/wordprocessingml/2006/main" xmlns:w14="http://schemas.microsoft.com/office/word/2010/wordml" xmlns:w15="http://schemas.microsoft.com/office/word/2012/wordml" xmlns:wpg="http://schemas.microsoft.com/office/word/2010/wordprocessingGroup" xmlns:wpi="http://schemas.microsoft.com/office/word/2010/wordprocessingInk" xmlns:wne="http://schemas.microsoft.com/office/word/2006/wordml" xmlns:wps="http://schemas.microsoft.com/office/word/2010/wordprocessingShape" mc:Ignorable="w14 w15 wp14">
   <w:abstractNum w:abstractNumId="0" w15:restartNumberingAfterBreak="0">
+    <w:nsid w:val="17750D55"/>
+    <w:multiLevelType w:val="hybridMultilevel"/>
+    <w:tmpl w:val="364E9E56"/>
+    <w:lvl w:ilvl="0" w:tplc="08130001">
+      <w:start w:val="1"/>
+      <w:numFmt w:val="bullet"/>
+      <w:lvlText w:val=""/>
+      <w:lvlJc w:val="left"/>
+      <w:pPr>
+        <w:ind w:left="720" w:hanging="360"/>
+      </w:pPr>
+      <w:rPr>
+        <w:rFonts w:ascii="Symbol" w:hAnsi="Symbol" w:hint="default"/>
+      </w:rPr>
+    </w:lvl>
+    <w:lvl w:ilvl="1" w:tplc="08130003">
+      <w:start w:val="1"/>
+      <w:numFmt w:val="bullet"/>
+      <w:lvlText w:val="o"/>
+      <w:lvlJc w:val="left"/>
+      <w:pPr>
+        <w:ind w:left="1440" w:hanging="360"/>
+      </w:pPr>
+      <w:rPr>
+        <w:rFonts w:ascii="Courier New" w:hAnsi="Courier New" w:cs="Courier New" w:hint="default"/>
+      </w:rPr>
+    </w:lvl>
+    <w:lvl w:ilvl="2" w:tplc="08130005" w:tentative="1">
+      <w:start w:val="1"/>
+      <w:numFmt w:val="bullet"/>
+      <w:lvlText w:val=""/>
+      <w:lvlJc w:val="left"/>
+      <w:pPr>
+        <w:ind w:left="2160" w:hanging="360"/>
+      </w:pPr>
+      <w:rPr>
+        <w:rFonts w:ascii="Wingdings" w:hAnsi="Wingdings" w:hint="default"/>
+      </w:rPr>
+    </w:lvl>
+    <w:lvl w:ilvl="3" w:tplc="08130001" w:tentative="1">
+      <w:start w:val="1"/>
+      <w:numFmt w:val="bullet"/>
+      <w:lvlText w:val=""/>
+      <w:lvlJc w:val="left"/>
+      <w:pPr>
+        <w:ind w:left="2880" w:hanging="360"/>
+      </w:pPr>
+      <w:rPr>
+        <w:rFonts w:ascii="Symbol" w:hAnsi="Symbol" w:hint="default"/>
+      </w:rPr>
+    </w:lvl>
+    <w:lvl w:ilvl="4" w:tplc="08130003" w:tentative="1">
+      <w:start w:val="1"/>
+      <w:numFmt w:val="bullet"/>
+      <w:lvlText w:val="o"/>
+      <w:lvlJc w:val="left"/>
+      <w:pPr>
+        <w:ind w:left="3600" w:hanging="360"/>
+      </w:pPr>
+      <w:rPr>
+        <w:rFonts w:ascii="Courier New" w:hAnsi="Courier New" w:cs="Courier New" w:hint="default"/>
+      </w:rPr>
+    </w:lvl>
+    <w:lvl w:ilvl="5" w:tplc="08130005" w:tentative="1">
+      <w:start w:val="1"/>
+      <w:numFmt w:val="bullet"/>
+      <w:lvlText w:val=""/>
+      <w:lvlJc w:val="left"/>
+      <w:pPr>
+        <w:ind w:left="4320" w:hanging="360"/>
+      </w:pPr>
+      <w:rPr>
+        <w:rFonts w:ascii="Wingdings" w:hAnsi="Wingdings" w:hint="default"/>
+      </w:rPr>
+    </w:lvl>
+    <w:lvl w:ilvl="6" w:tplc="08130001" w:tentative="1">
+      <w:start w:val="1"/>
+      <w:numFmt w:val="bullet"/>
+      <w:lvlText w:val=""/>
+      <w:lvlJc w:val="left"/>
+      <w:pPr>
+        <w:ind w:left="5040" w:hanging="360"/>
+      </w:pPr>
+      <w:rPr>
+        <w:rFonts w:ascii="Symbol" w:hAnsi="Symbol" w:hint="default"/>
+      </w:rPr>
+    </w:lvl>
+    <w:lvl w:ilvl="7" w:tplc="08130003" w:tentative="1">
+      <w:start w:val="1"/>
+      <w:numFmt w:val="bullet"/>
+      <w:lvlText w:val="o"/>
+      <w:lvlJc w:val="left"/>
+      <w:pPr>
+        <w:ind w:left="5760" w:hanging="360"/>
+      </w:pPr>
+      <w:rPr>
+        <w:rFonts w:ascii="Courier New" w:hAnsi="Courier New" w:cs="Courier New" w:hint="default"/>
+      </w:rPr>
+    </w:lvl>
+    <w:lvl w:ilvl="8" w:tplc="08130005" w:tentative="1">
+      <w:start w:val="1"/>
+      <w:numFmt w:val="bullet"/>
+      <w:lvlText w:val=""/>
+      <w:lvlJc w:val="left"/>
+      <w:pPr>
+        <w:ind w:left="6480" w:hanging="360"/>
+      </w:pPr>
+      <w:rPr>
+        <w:rFonts w:ascii="Wingdings" w:hAnsi="Wingdings" w:hint="default"/>
+      </w:rPr>
+    </w:lvl>
+  </w:abstractNum>
+  <w:abstractNum w:abstractNumId="1" w15:restartNumberingAfterBreak="0">
     <w:nsid w:val="1A44695A"/>
     <w:multiLevelType w:val="hybridMultilevel"/>
     <w:tmpl w:val="ABB4ABF2"/>
@@ -439,6 +641,9 @@
     </w:lvl>
   </w:abstractNum>
   <w:num w:numId="1">
+    <w:abstractNumId w:val="1"/>
+  </w:num>
+  <w:num w:numId="2">
     <w:abstractNumId w:val="0"/>
   </w:num>
 </w:numbering>

</xml_diff>

<commit_message>
Toevoegen entry 26/9 met interface en toolbox verkennen, nieuw bestand, bestand openen, opslaan.
</commit_message>
<xml_diff>
--- a/Logboek.docx
+++ b/Logboek.docx
@@ -71,15 +71,7 @@
         </w:numPr>
       </w:pPr>
       <w:r>
-        <w:t xml:space="preserve">Zowel Paintshop Pro als GIMP komen in de lijst voor. GIMP krijgt een slechtere score omdat er minder </w:t>
-      </w:r>
-      <w:proofErr w:type="spellStart"/>
-      <w:r>
-        <w:t>guidance</w:t>
-      </w:r>
-      <w:proofErr w:type="spellEnd"/>
-      <w:r>
-        <w:t xml:space="preserve"> voorzien is en dus moeilijker is om te leren dan Paintshop Pro. Paintshop Pro kreeg dan weer de slechte commentaar van enkel beschikbaar te zijn op Windows, wat voor mij op het moment geen probleem is maar moest ik ooit overstappen naar een iOS device, vormt dit wel een probleem. </w:t>
+        <w:t xml:space="preserve">Zowel Paintshop Pro als GIMP komen in de lijst voor. GIMP krijgt een slechtere score omdat er minder guidance voorzien is en dus moeilijker is om te leren dan Paintshop Pro. Paintshop Pro kreeg dan weer de slechte commentaar van enkel beschikbaar te zijn op Windows, wat voor mij op het moment geen probleem is maar moest ik ooit overstappen naar een iOS device, vormt dit wel een probleem. </w:t>
       </w:r>
     </w:p>
     <w:p>
@@ -107,37 +99,8 @@
           <w:numId w:val="1"/>
         </w:numPr>
       </w:pPr>
-      <w:proofErr w:type="spellStart"/>
-      <w:r>
-        <w:t>Lightroom</w:t>
-      </w:r>
-      <w:proofErr w:type="spellEnd"/>
-      <w:r>
-        <w:t xml:space="preserve"> wordt vergeleken met Paintshop Pro en deze laatste wordt beter bevonden aangezien deze meer te bieden heeft qua opties en goedkoper is. Photoshop is echter uitgebreider dan </w:t>
-      </w:r>
-      <w:proofErr w:type="spellStart"/>
-      <w:r>
-        <w:t>Lightroom</w:t>
-      </w:r>
-      <w:proofErr w:type="spellEnd"/>
-      <w:r>
-        <w:t xml:space="preserve"> waardoor ik het gevoel kreeg dat Photoshop nog steeds zou winnen van Paintshop Pro maar deze </w:t>
-      </w:r>
-      <w:proofErr w:type="spellStart"/>
-      <w:r>
-        <w:t>allesinds</w:t>
-      </w:r>
-      <w:proofErr w:type="spellEnd"/>
-      <w:r>
-        <w:t xml:space="preserve"> beter is dan </w:t>
-      </w:r>
-      <w:proofErr w:type="spellStart"/>
-      <w:r>
-        <w:t>Lightroom</w:t>
-      </w:r>
-      <w:proofErr w:type="spellEnd"/>
-      <w:r>
-        <w:t>.</w:t>
+      <w:r>
+        <w:t>Lightroom wordt vergeleken met Paintshop Pro en deze laatste wordt beter bevonden aangezien deze meer te bieden heeft qua opties en goedkoper is. Photoshop is echter uitgebreider dan Lightroom waardoor ik het gevoel kreeg dat Photoshop nog steeds zou winnen van Paintshop Pro maar deze allesinds beter is dan Lightroom.</w:t>
       </w:r>
     </w:p>
     <w:p>
@@ -180,13 +143,8 @@
           <w:numId w:val="1"/>
         </w:numPr>
       </w:pPr>
-      <w:proofErr w:type="spellStart"/>
-      <w:r>
-        <w:t>PaintShop</w:t>
-      </w:r>
-      <w:proofErr w:type="spellEnd"/>
-      <w:r>
-        <w:t xml:space="preserve"> Pro werd door sommigen geliefd en anderen niet. De verwachtingen waren hoger doordat het programma te betalen is.</w:t>
+      <w:r>
+        <w:t>PaintShop Pro werd door sommigen geliefd en anderen niet. De verwachtingen waren hoger doordat het programma te betalen is.</w:t>
       </w:r>
     </w:p>
     <w:p>
@@ -215,15 +173,7 @@
         </w:numPr>
       </w:pPr>
       <w:r>
-        <w:t xml:space="preserve">De voor- en nadelen van GIMP en Paintshop Pro worden naast elkaar gezet. De laatste versie van Paintshop Pro (na zijn overname door </w:t>
-      </w:r>
-      <w:proofErr w:type="spellStart"/>
-      <w:r>
-        <w:t>Corel</w:t>
-      </w:r>
-      <w:proofErr w:type="spellEnd"/>
-      <w:r>
-        <w:t>) wordt slecht bevonden tegenover de vorige versie, die nog amper te verkrijgen valt.</w:t>
+        <w:t>De voor- en nadelen van GIMP en Paintshop Pro worden naast elkaar gezet. De laatste versie van Paintshop Pro (na zijn overname door Corel) wordt slecht bevonden tegenover de vorige versie, die nog amper te verkrijgen valt.</w:t>
       </w:r>
     </w:p>
     <w:p>
@@ -264,15 +214,7 @@
         <w:t xml:space="preserve">wordt gezien </w:t>
       </w:r>
       <w:r>
-        <w:t xml:space="preserve">als 1 van de top </w:t>
-      </w:r>
-      <w:proofErr w:type="spellStart"/>
-      <w:r>
-        <w:t>photo</w:t>
-      </w:r>
-      <w:proofErr w:type="spellEnd"/>
-      <w:r>
-        <w:t xml:space="preserve"> editing programma’s. Volgens de meeste mensen ook niet al TE moeilijk om te leren kennen</w:t>
+        <w:t>als 1 van de top photo editing programma’s. Volgens de meeste mensen ook niet al TE moeilijk om te leren kennen</w:t>
       </w:r>
       <w:r>
         <w:t xml:space="preserve"> als je al bekend bent met Photoshop</w:t>
@@ -288,13 +230,8 @@
       </w:r>
     </w:p>
     <w:p>
-      <w:proofErr w:type="spellStart"/>
-      <w:r>
-        <w:t>Corel’s</w:t>
-      </w:r>
-      <w:proofErr w:type="spellEnd"/>
-      <w:r>
-        <w:t xml:space="preserve"> Paintshop Pro was mijn andere eventuele optie maar aangezien deze ook te betalen is, is het verschil met Photoshop kleiner en leek GIMP mij een interessantere vergelijking. Als deze 2 namelijk sterke concurrenten </w:t>
+      <w:r>
+        <w:t xml:space="preserve">Corel’s Paintshop Pro was mijn andere eventuele optie maar aangezien deze ook te betalen is, is het verschil met Photoshop kleiner en leek GIMP mij een interessantere vergelijking. Als deze 2 namelijk sterke concurrenten </w:t>
       </w:r>
       <w:r>
         <w:t xml:space="preserve">blijken te </w:t>
@@ -302,13 +239,8 @@
       <w:r>
         <w:t xml:space="preserve">zijn, is GIMP direct veel aantrekkelijker door zijn toegankelijkheid. </w:t>
       </w:r>
-      <w:proofErr w:type="spellStart"/>
-      <w:r>
-        <w:t>PaintShop</w:t>
-      </w:r>
-      <w:proofErr w:type="spellEnd"/>
-      <w:r>
-        <w:t xml:space="preserve"> Pro is ook enkel beschikbaar voor Windows, wat misschien in de toekomst voor problemen kan zorgen.</w:t>
+      <w:r>
+        <w:t>PaintShop Pro is ook enkel beschikbaar voor Windows, wat misschien in de toekomst voor problemen kan zorgen.</w:t>
       </w:r>
     </w:p>
     <w:p/>
@@ -386,22 +318,131 @@
         <w:t xml:space="preserve"> </w:t>
       </w:r>
       <w:r>
-        <w:t>(</w:t>
-      </w:r>
-      <w:r>
-        <w:t>met slechte camera</w:t>
-      </w:r>
-      <w:r>
-        <w:t xml:space="preserve"> getrokken) van reis geselecteerd als testmateriaal.</w:t>
+        <w:t>(met slechte camera getrokken) van reis geselecteerd als testmateriaal.</w:t>
       </w:r>
       <w:r>
         <w:t xml:space="preserve"> Deze zullen bewerkt worden nadat ik de basis van het programma onder de knie heb.</w:t>
       </w:r>
     </w:p>
     <w:p>
+      <w:r>
+        <w:t>Basis tools en interface verkennen.</w:t>
+      </w:r>
+      <w:r>
+        <w:t xml:space="preserve"> Zien wat er in het programma zit, een nieuw bestand aanmaken, een bestand openen en opslaan. (Tools nog niet echt gebruiken, is voor volgende keer)</w:t>
+      </w:r>
+    </w:p>
+    <w:p>
+      <w:r>
+        <w:t>Links als hulpmiddel:</w:t>
+      </w:r>
+    </w:p>
+    <w:p>
+      <w:pPr>
+        <w:pStyle w:val="Lijstalinea"/>
+        <w:numPr>
+          <w:ilvl w:val="0"/>
+          <w:numId w:val="3"/>
+        </w:numPr>
+      </w:pPr>
+      <w:hyperlink r:id="rId11" w:history="1">
+        <w:r>
+          <w:rPr>
+            <w:rStyle w:val="Hyperlink"/>
+          </w:rPr>
+          <w:t>https://docs.gimp.org/nl/gimp-concepts-patterns.html</w:t>
+        </w:r>
+      </w:hyperlink>
+      <w:r>
+        <w:t xml:space="preserve"> om de patterns te vinden in GIMP</w:t>
+      </w:r>
+    </w:p>
+    <w:p>
+      <w:pPr>
+        <w:pStyle w:val="Lijstalinea"/>
+        <w:numPr>
+          <w:ilvl w:val="0"/>
+          <w:numId w:val="3"/>
+        </w:numPr>
+      </w:pPr>
+      <w:hyperlink r:id="rId12" w:history="1">
+        <w:r>
+          <w:rPr>
+            <w:rStyle w:val="Hyperlink"/>
+          </w:rPr>
+          <w:t>https://www.youtube.com/watch?v=9x7pjx3uY9Q</w:t>
+        </w:r>
+      </w:hyperlink>
+      <w:r>
+        <w:t xml:space="preserve"> om te bekijken of er een mogelijkheid was om je projecten als tabbladen weer te geven en alles in 1 scherm te houden.</w:t>
+      </w:r>
+    </w:p>
+    <w:p>
+      <w:pPr>
+        <w:pStyle w:val="Lijstalinea"/>
+        <w:numPr>
+          <w:ilvl w:val="0"/>
+          <w:numId w:val="3"/>
+        </w:numPr>
+      </w:pPr>
+      <w:hyperlink r:id="rId13" w:history="1">
+        <w:r>
+          <w:rPr>
+            <w:rStyle w:val="Hyperlink"/>
+          </w:rPr>
+          <w:t>https://www.google.be/search?biw=1366&amp;bih=662&amp;q=3D+workspace+GIMP&amp;oq=3D+workspace+GIMP&amp;gs_l=psy-ab.3...9822.11387.0.11496.10.10.0.0.0.0.101.817.9j1.10.0....0...1.1.64.psy-ab..0.5.435...0i7i30k1j0i7i5i30k1j0i8i7i30k1.0.eqrSKkoMGb0</w:t>
+        </w:r>
+      </w:hyperlink>
+      <w:r>
+        <w:t xml:space="preserve">, aantal links hierin afgegaan </w:t>
+      </w:r>
+      <w:r>
+        <w:t>om te zien of er een 3D workspace was voor GIMP.</w:t>
+      </w:r>
+    </w:p>
+    <w:p>
+      <w:pPr>
+        <w:pStyle w:val="Lijstalinea"/>
+        <w:numPr>
+          <w:ilvl w:val="0"/>
+          <w:numId w:val="3"/>
+        </w:numPr>
+      </w:pPr>
+      <w:hyperlink r:id="rId14" w:history="1">
+        <w:r>
+          <w:rPr>
+            <w:rStyle w:val="Hyperlink"/>
+          </w:rPr>
+          <w:t>https://www.youtube.com/watch?v=TQwi9jAmFCo</w:t>
+        </w:r>
+      </w:hyperlink>
+      <w:r>
+        <w:t xml:space="preserve"> GIMP scripts/plugins proberen begrijpen/installeren</w:t>
+      </w:r>
+    </w:p>
+    <w:p>
+      <w:pPr>
+        <w:pStyle w:val="Lijstalinea"/>
+        <w:numPr>
+          <w:ilvl w:val="0"/>
+          <w:numId w:val="3"/>
+        </w:numPr>
+      </w:pPr>
+      <w:hyperlink r:id="rId15" w:history="1">
+        <w:r>
+          <w:rPr>
+            <w:rStyle w:val="Hyperlink"/>
+          </w:rPr>
+          <w:t>https://docs.gimp.org/nl/gimp-images-out.html</w:t>
+        </w:r>
+      </w:hyperlink>
+      <w:r>
+        <w:t xml:space="preserve"> om te zien hoe bestanden werden opgeslagen als bv jpg</w:t>
+      </w:r>
       <w:bookmarkStart w:id="0" w:name="_GoBack"/>
       <w:bookmarkEnd w:id="0"/>
     </w:p>
+    <w:p/>
     <w:sectPr>
       <w:pgSz w:w="11906" w:h="16838"/>
       <w:pgMar w:top="1417" w:right="1417" w:bottom="1417" w:left="1417" w:header="708" w:footer="708" w:gutter="0"/>
@@ -640,11 +681,127 @@
       </w:rPr>
     </w:lvl>
   </w:abstractNum>
+  <w:abstractNum w:abstractNumId="2" w15:restartNumberingAfterBreak="0">
+    <w:nsid w:val="64747822"/>
+    <w:multiLevelType w:val="hybridMultilevel"/>
+    <w:tmpl w:val="FBCC887A"/>
+    <w:lvl w:ilvl="0" w:tplc="08130001">
+      <w:start w:val="1"/>
+      <w:numFmt w:val="bullet"/>
+      <w:lvlText w:val=""/>
+      <w:lvlJc w:val="left"/>
+      <w:pPr>
+        <w:ind w:left="720" w:hanging="360"/>
+      </w:pPr>
+      <w:rPr>
+        <w:rFonts w:ascii="Symbol" w:hAnsi="Symbol" w:hint="default"/>
+      </w:rPr>
+    </w:lvl>
+    <w:lvl w:ilvl="1" w:tplc="08130003" w:tentative="1">
+      <w:start w:val="1"/>
+      <w:numFmt w:val="bullet"/>
+      <w:lvlText w:val="o"/>
+      <w:lvlJc w:val="left"/>
+      <w:pPr>
+        <w:ind w:left="1440" w:hanging="360"/>
+      </w:pPr>
+      <w:rPr>
+        <w:rFonts w:ascii="Courier New" w:hAnsi="Courier New" w:cs="Courier New" w:hint="default"/>
+      </w:rPr>
+    </w:lvl>
+    <w:lvl w:ilvl="2" w:tplc="08130005" w:tentative="1">
+      <w:start w:val="1"/>
+      <w:numFmt w:val="bullet"/>
+      <w:lvlText w:val=""/>
+      <w:lvlJc w:val="left"/>
+      <w:pPr>
+        <w:ind w:left="2160" w:hanging="360"/>
+      </w:pPr>
+      <w:rPr>
+        <w:rFonts w:ascii="Wingdings" w:hAnsi="Wingdings" w:hint="default"/>
+      </w:rPr>
+    </w:lvl>
+    <w:lvl w:ilvl="3" w:tplc="08130001" w:tentative="1">
+      <w:start w:val="1"/>
+      <w:numFmt w:val="bullet"/>
+      <w:lvlText w:val=""/>
+      <w:lvlJc w:val="left"/>
+      <w:pPr>
+        <w:ind w:left="2880" w:hanging="360"/>
+      </w:pPr>
+      <w:rPr>
+        <w:rFonts w:ascii="Symbol" w:hAnsi="Symbol" w:hint="default"/>
+      </w:rPr>
+    </w:lvl>
+    <w:lvl w:ilvl="4" w:tplc="08130003" w:tentative="1">
+      <w:start w:val="1"/>
+      <w:numFmt w:val="bullet"/>
+      <w:lvlText w:val="o"/>
+      <w:lvlJc w:val="left"/>
+      <w:pPr>
+        <w:ind w:left="3600" w:hanging="360"/>
+      </w:pPr>
+      <w:rPr>
+        <w:rFonts w:ascii="Courier New" w:hAnsi="Courier New" w:cs="Courier New" w:hint="default"/>
+      </w:rPr>
+    </w:lvl>
+    <w:lvl w:ilvl="5" w:tplc="08130005" w:tentative="1">
+      <w:start w:val="1"/>
+      <w:numFmt w:val="bullet"/>
+      <w:lvlText w:val=""/>
+      <w:lvlJc w:val="left"/>
+      <w:pPr>
+        <w:ind w:left="4320" w:hanging="360"/>
+      </w:pPr>
+      <w:rPr>
+        <w:rFonts w:ascii="Wingdings" w:hAnsi="Wingdings" w:hint="default"/>
+      </w:rPr>
+    </w:lvl>
+    <w:lvl w:ilvl="6" w:tplc="08130001" w:tentative="1">
+      <w:start w:val="1"/>
+      <w:numFmt w:val="bullet"/>
+      <w:lvlText w:val=""/>
+      <w:lvlJc w:val="left"/>
+      <w:pPr>
+        <w:ind w:left="5040" w:hanging="360"/>
+      </w:pPr>
+      <w:rPr>
+        <w:rFonts w:ascii="Symbol" w:hAnsi="Symbol" w:hint="default"/>
+      </w:rPr>
+    </w:lvl>
+    <w:lvl w:ilvl="7" w:tplc="08130003" w:tentative="1">
+      <w:start w:val="1"/>
+      <w:numFmt w:val="bullet"/>
+      <w:lvlText w:val="o"/>
+      <w:lvlJc w:val="left"/>
+      <w:pPr>
+        <w:ind w:left="5760" w:hanging="360"/>
+      </w:pPr>
+      <w:rPr>
+        <w:rFonts w:ascii="Courier New" w:hAnsi="Courier New" w:cs="Courier New" w:hint="default"/>
+      </w:rPr>
+    </w:lvl>
+    <w:lvl w:ilvl="8" w:tplc="08130005" w:tentative="1">
+      <w:start w:val="1"/>
+      <w:numFmt w:val="bullet"/>
+      <w:lvlText w:val=""/>
+      <w:lvlJc w:val="left"/>
+      <w:pPr>
+        <w:ind w:left="6480" w:hanging="360"/>
+      </w:pPr>
+      <w:rPr>
+        <w:rFonts w:ascii="Wingdings" w:hAnsi="Wingdings" w:hint="default"/>
+      </w:rPr>
+    </w:lvl>
+  </w:abstractNum>
   <w:num w:numId="1">
     <w:abstractNumId w:val="1"/>
   </w:num>
   <w:num w:numId="2">
     <w:abstractNumId w:val="0"/>
+  </w:num>
+  <w:num w:numId="3">
+    <w:abstractNumId w:val="2"/>
   </w:num>
 </w:numbering>
 </file>

</xml_diff>

<commit_message>
Toevoegen testfile aantal tools getest.
</commit_message>
<xml_diff>
--- a/Logboek.docx
+++ b/Logboek.docx
@@ -439,9 +439,299 @@
       <w:r>
         <w:t xml:space="preserve"> om te zien hoe bestanden werden opgeslagen als bv jpg</w:t>
       </w:r>
+    </w:p>
+    <w:p/>
+    <w:p/>
+    <w:p/>
+    <w:p/>
+    <w:p/>
+    <w:p/>
+    <w:p/>
+    <w:p/>
+    <w:p/>
+    <w:p/>
+    <w:p/>
+    <w:p/>
+    <w:p/>
+    <w:p>
+      <w:r>
+        <w:lastRenderedPageBreak/>
+        <w:t>30/09:</w:t>
+      </w:r>
+    </w:p>
+    <w:p>
+      <w:r>
+        <w:t xml:space="preserve">Toolbox in actie. Alle tools beginnen gebruiken bij een aantal simpele oefeningen. Wireframes maken met GIMP. </w:t>
+      </w:r>
+    </w:p>
+    <w:p>
+      <w:r>
+        <w:t>Gebruikte links:</w:t>
+      </w:r>
+    </w:p>
+    <w:p>
+      <w:pPr>
+        <w:pStyle w:val="Lijstalinea"/>
+        <w:numPr>
+          <w:ilvl w:val="0"/>
+          <w:numId w:val="5"/>
+        </w:numPr>
+        <w:rPr>
+          <w:lang w:val="en-US"/>
+        </w:rPr>
+      </w:pPr>
+      <w:hyperlink r:id="rId16" w:history="1">
+        <w:r>
+          <w:rPr>
+            <w:rStyle w:val="Hyperlink"/>
+            <w:lang w:val="en-US"/>
+          </w:rPr>
+          <w:t>https://www.youtube.com/watch?v=P143GdVeMjE</w:t>
+        </w:r>
+      </w:hyperlink>
+      <w:r>
+        <w:rPr>
+          <w:lang w:val="en-US"/>
+        </w:rPr>
+        <w:t xml:space="preserve"> basic tutorial toolbox part 1</w:t>
+      </w:r>
+    </w:p>
+    <w:p>
+      <w:pPr>
+        <w:pStyle w:val="Lijstalinea"/>
+        <w:numPr>
+          <w:ilvl w:val="0"/>
+          <w:numId w:val="5"/>
+        </w:numPr>
+        <w:rPr>
+          <w:lang w:val="en-US"/>
+        </w:rPr>
+      </w:pPr>
+      <w:hyperlink r:id="rId17" w:history="1">
+        <w:r>
+          <w:rPr>
+            <w:rStyle w:val="Hyperlink"/>
+            <w:lang w:val="en-US"/>
+          </w:rPr>
+          <w:t>https://www.youtube.com/watch?annotation_id=annotation_2302901763&amp;feature=iv&amp;src_vid=P143GdVeMjE&amp;v=eRTQeJ01ZL4</w:t>
+        </w:r>
+      </w:hyperlink>
+      <w:r>
+        <w:rPr>
+          <w:lang w:val="en-US"/>
+        </w:rPr>
+        <w:t xml:space="preserve"> </w:t>
+      </w:r>
+      <w:r>
+        <w:rPr>
+          <w:lang w:val="en-US"/>
+        </w:rPr>
+        <w:t xml:space="preserve"> part 2</w:t>
+      </w:r>
+    </w:p>
+    <w:p>
+      <w:pPr>
+        <w:pStyle w:val="Lijstalinea"/>
+        <w:numPr>
+          <w:ilvl w:val="0"/>
+          <w:numId w:val="5"/>
+        </w:numPr>
+        <w:rPr>
+          <w:lang w:val="en-US"/>
+        </w:rPr>
+      </w:pPr>
+      <w:hyperlink r:id="rId18" w:history="1">
+        <w:r>
+          <w:rPr>
+            <w:rStyle w:val="Hyperlink"/>
+            <w:lang w:val="en-US"/>
+          </w:rPr>
+          <w:t>https://www.youtube.com/watch?annotation_id=annotation_3904414217&amp;feature=iv&amp;src_vid=eRTQeJ01ZL4&amp;v=Gtm3NaR7tKk</w:t>
+        </w:r>
+      </w:hyperlink>
+      <w:r>
+        <w:rPr>
+          <w:lang w:val="en-US"/>
+        </w:rPr>
+        <w:t xml:space="preserve"> </w:t>
+      </w:r>
+      <w:r>
+        <w:rPr>
+          <w:lang w:val="en-US"/>
+        </w:rPr>
+        <w:t xml:space="preserve"> part 3</w:t>
+      </w:r>
+    </w:p>
+    <w:p>
+      <w:pPr>
+        <w:pStyle w:val="Lijstalinea"/>
+        <w:numPr>
+          <w:ilvl w:val="0"/>
+          <w:numId w:val="5"/>
+        </w:numPr>
+      </w:pPr>
+      <w:hyperlink r:id="rId19" w:history="1">
+        <w:r>
+          <w:rPr>
+            <w:rStyle w:val="Hyperlink"/>
+          </w:rPr>
+          <w:t>https://www.google.be/search?q=GIMP+moves+wrong+layer&amp;oq=GIMP+moves+wrong+layer&amp;aqs=chrome..69i57j0l2.4702j0j7&amp;sourceid=chrome&amp;ie=UTF-8</w:t>
+        </w:r>
+      </w:hyperlink>
+    </w:p>
+    <w:p>
+      <w:pPr>
+        <w:pStyle w:val="Lijstalinea"/>
+        <w:numPr>
+          <w:ilvl w:val="0"/>
+          <w:numId w:val="5"/>
+        </w:numPr>
+      </w:pPr>
+      <w:hyperlink r:id="rId20" w:history="1">
+        <w:r>
+          <w:rPr>
+            <w:rStyle w:val="Hyperlink"/>
+          </w:rPr>
+          <w:t>https://graphicdesign.stackexchange.com/questions/13390/gimp-trying-to-move-selected-text-layer-but-moves-background-layer</w:t>
+        </w:r>
+      </w:hyperlink>
+    </w:p>
+    <w:p>
+      <w:pPr>
+        <w:pStyle w:val="Lijstalinea"/>
+        <w:numPr>
+          <w:ilvl w:val="1"/>
+          <w:numId w:val="5"/>
+        </w:numPr>
+      </w:pPr>
+      <w:r>
+        <w:t xml:space="preserve">Aantal problemen met de move tool </w:t>
+      </w:r>
+      <w:r>
+        <w:sym w:font="Wingdings" w:char="F0E0"/>
+      </w:r>
+      <w:r>
+        <w:t xml:space="preserve"> versleept niet het object in de laag waar ik mij in bevind, gaat zelf naar een andere laag en verplaatst daar een object. </w:t>
+      </w:r>
+    </w:p>
+    <w:p>
+      <w:pPr>
+        <w:pStyle w:val="Lijstalinea"/>
+        <w:numPr>
+          <w:ilvl w:val="1"/>
+          <w:numId w:val="5"/>
+        </w:numPr>
+      </w:pPr>
+      <w:r>
+        <w:t>Oplossing: shift indrukken terwijl klikken op een object of optie bij verplaatsen “Actieve laag verplaatsen”</w:t>
+      </w:r>
+    </w:p>
+    <w:p>
+      <w:pPr>
+        <w:pStyle w:val="Lijstalinea"/>
+        <w:numPr>
+          <w:ilvl w:val="0"/>
+          <w:numId w:val="5"/>
+        </w:numPr>
+      </w:pPr>
+      <w:hyperlink r:id="rId21" w:history="1">
+        <w:r>
+          <w:rPr>
+            <w:rStyle w:val="Hyperlink"/>
+          </w:rPr>
+          <w:t>https://phlearn.com/tutorial/why-are-the-clone-stamp-and-healing-brush-different/</w:t>
+        </w:r>
+      </w:hyperlink>
+      <w:r>
+        <w:t xml:space="preserve"> </w:t>
+      </w:r>
+    </w:p>
+    <w:p>
+      <w:pPr>
+        <w:pStyle w:val="Lijstalinea"/>
+        <w:numPr>
+          <w:ilvl w:val="0"/>
+          <w:numId w:val="5"/>
+        </w:numPr>
+      </w:pPr>
+      <w:hyperlink r:id="rId22" w:history="1">
+        <w:r>
+          <w:rPr>
+            <w:rStyle w:val="Hyperlink"/>
+          </w:rPr>
+          <w:t>https://docs.gimp.org/en/gimp-view-zoom.html</w:t>
+        </w:r>
+      </w:hyperlink>
+      <w:r>
+        <w:t xml:space="preserve"> voor zoom shortcut te bepalen</w:t>
+      </w:r>
+    </w:p>
+    <w:p>
+      <w:pPr>
+        <w:pStyle w:val="Lijstalinea"/>
+        <w:numPr>
+          <w:ilvl w:val="0"/>
+          <w:numId w:val="5"/>
+        </w:numPr>
+      </w:pPr>
+      <w:hyperlink r:id="rId23" w:history="1">
+        <w:r>
+          <w:rPr>
+            <w:rStyle w:val="Hyperlink"/>
+          </w:rPr>
+          <w:t>https://docs.gimp.org/en/gimp-tool-perspective-clone.html</w:t>
+        </w:r>
+      </w:hyperlink>
+      <w:r>
+        <w:t xml:space="preserve"> </w:t>
+      </w:r>
+    </w:p>
+    <w:p>
+      <w:pPr>
+        <w:pStyle w:val="Lijstalinea"/>
+        <w:numPr>
+          <w:ilvl w:val="0"/>
+          <w:numId w:val="5"/>
+        </w:numPr>
+      </w:pPr>
+      <w:hyperlink r:id="rId24" w:history="1">
+        <w:r>
+          <w:rPr>
+            <w:rStyle w:val="Hyperlink"/>
+          </w:rPr>
+          <w:t>https://www.youtube.com/watch?v=xHaEwoF6CjQ</w:t>
+        </w:r>
+      </w:hyperlink>
+      <w:r>
+        <w:t xml:space="preserve"> </w:t>
+      </w:r>
+      <w:r>
+        <w:t>perspective clone stamp uitleg</w:t>
+      </w:r>
+    </w:p>
+    <w:p>
+      <w:pPr>
+        <w:pStyle w:val="Lijstalinea"/>
+        <w:numPr>
+          <w:ilvl w:val="0"/>
+          <w:numId w:val="5"/>
+        </w:numPr>
+      </w:pPr>
+      <w:hyperlink r:id="rId25" w:history="1">
+        <w:r>
+          <w:rPr>
+            <w:rStyle w:val="Hyperlink"/>
+          </w:rPr>
+          <w:t>https://www.youtube.com/watch?v=YgEdflZOIXU</w:t>
+        </w:r>
+      </w:hyperlink>
+      <w:r>
+        <w:t xml:space="preserve"> workflow bekijken</w:t>
+      </w:r>
       <w:bookmarkStart w:id="0" w:name="_GoBack"/>
       <w:bookmarkEnd w:id="0"/>
     </w:p>
+    <w:p/>
     <w:p/>
     <w:sectPr>
       <w:pgSz w:w="11906" w:h="16838"/>
@@ -682,6 +972,232 @@
     </w:lvl>
   </w:abstractNum>
   <w:abstractNum w:abstractNumId="2" w15:restartNumberingAfterBreak="0">
+    <w:nsid w:val="47D275EE"/>
+    <w:multiLevelType w:val="hybridMultilevel"/>
+    <w:tmpl w:val="FEC8F9B2"/>
+    <w:lvl w:ilvl="0" w:tplc="08130001">
+      <w:start w:val="1"/>
+      <w:numFmt w:val="bullet"/>
+      <w:lvlText w:val=""/>
+      <w:lvlJc w:val="left"/>
+      <w:pPr>
+        <w:ind w:left="720" w:hanging="360"/>
+      </w:pPr>
+      <w:rPr>
+        <w:rFonts w:ascii="Symbol" w:hAnsi="Symbol" w:hint="default"/>
+      </w:rPr>
+    </w:lvl>
+    <w:lvl w:ilvl="1" w:tplc="08130003" w:tentative="1">
+      <w:start w:val="1"/>
+      <w:numFmt w:val="bullet"/>
+      <w:lvlText w:val="o"/>
+      <w:lvlJc w:val="left"/>
+      <w:pPr>
+        <w:ind w:left="1440" w:hanging="360"/>
+      </w:pPr>
+      <w:rPr>
+        <w:rFonts w:ascii="Courier New" w:hAnsi="Courier New" w:cs="Courier New" w:hint="default"/>
+      </w:rPr>
+    </w:lvl>
+    <w:lvl w:ilvl="2" w:tplc="08130005" w:tentative="1">
+      <w:start w:val="1"/>
+      <w:numFmt w:val="bullet"/>
+      <w:lvlText w:val=""/>
+      <w:lvlJc w:val="left"/>
+      <w:pPr>
+        <w:ind w:left="2160" w:hanging="360"/>
+      </w:pPr>
+      <w:rPr>
+        <w:rFonts w:ascii="Wingdings" w:hAnsi="Wingdings" w:hint="default"/>
+      </w:rPr>
+    </w:lvl>
+    <w:lvl w:ilvl="3" w:tplc="08130001" w:tentative="1">
+      <w:start w:val="1"/>
+      <w:numFmt w:val="bullet"/>
+      <w:lvlText w:val=""/>
+      <w:lvlJc w:val="left"/>
+      <w:pPr>
+        <w:ind w:left="2880" w:hanging="360"/>
+      </w:pPr>
+      <w:rPr>
+        <w:rFonts w:ascii="Symbol" w:hAnsi="Symbol" w:hint="default"/>
+      </w:rPr>
+    </w:lvl>
+    <w:lvl w:ilvl="4" w:tplc="08130003" w:tentative="1">
+      <w:start w:val="1"/>
+      <w:numFmt w:val="bullet"/>
+      <w:lvlText w:val="o"/>
+      <w:lvlJc w:val="left"/>
+      <w:pPr>
+        <w:ind w:left="3600" w:hanging="360"/>
+      </w:pPr>
+      <w:rPr>
+        <w:rFonts w:ascii="Courier New" w:hAnsi="Courier New" w:cs="Courier New" w:hint="default"/>
+      </w:rPr>
+    </w:lvl>
+    <w:lvl w:ilvl="5" w:tplc="08130005" w:tentative="1">
+      <w:start w:val="1"/>
+      <w:numFmt w:val="bullet"/>
+      <w:lvlText w:val=""/>
+      <w:lvlJc w:val="left"/>
+      <w:pPr>
+        <w:ind w:left="4320" w:hanging="360"/>
+      </w:pPr>
+      <w:rPr>
+        <w:rFonts w:ascii="Wingdings" w:hAnsi="Wingdings" w:hint="default"/>
+      </w:rPr>
+    </w:lvl>
+    <w:lvl w:ilvl="6" w:tplc="08130001" w:tentative="1">
+      <w:start w:val="1"/>
+      <w:numFmt w:val="bullet"/>
+      <w:lvlText w:val=""/>
+      <w:lvlJc w:val="left"/>
+      <w:pPr>
+        <w:ind w:left="5040" w:hanging="360"/>
+      </w:pPr>
+      <w:rPr>
+        <w:rFonts w:ascii="Symbol" w:hAnsi="Symbol" w:hint="default"/>
+      </w:rPr>
+    </w:lvl>
+    <w:lvl w:ilvl="7" w:tplc="08130003" w:tentative="1">
+      <w:start w:val="1"/>
+      <w:numFmt w:val="bullet"/>
+      <w:lvlText w:val="o"/>
+      <w:lvlJc w:val="left"/>
+      <w:pPr>
+        <w:ind w:left="5760" w:hanging="360"/>
+      </w:pPr>
+      <w:rPr>
+        <w:rFonts w:ascii="Courier New" w:hAnsi="Courier New" w:cs="Courier New" w:hint="default"/>
+      </w:rPr>
+    </w:lvl>
+    <w:lvl w:ilvl="8" w:tplc="08130005" w:tentative="1">
+      <w:start w:val="1"/>
+      <w:numFmt w:val="bullet"/>
+      <w:lvlText w:val=""/>
+      <w:lvlJc w:val="left"/>
+      <w:pPr>
+        <w:ind w:left="6480" w:hanging="360"/>
+      </w:pPr>
+      <w:rPr>
+        <w:rFonts w:ascii="Wingdings" w:hAnsi="Wingdings" w:hint="default"/>
+      </w:rPr>
+    </w:lvl>
+  </w:abstractNum>
+  <w:abstractNum w:abstractNumId="3" w15:restartNumberingAfterBreak="0">
+    <w:nsid w:val="58417A68"/>
+    <w:multiLevelType w:val="hybridMultilevel"/>
+    <w:tmpl w:val="1AEC1938"/>
+    <w:lvl w:ilvl="0" w:tplc="08130001">
+      <w:start w:val="1"/>
+      <w:numFmt w:val="bullet"/>
+      <w:lvlText w:val=""/>
+      <w:lvlJc w:val="left"/>
+      <w:pPr>
+        <w:ind w:left="720" w:hanging="360"/>
+      </w:pPr>
+      <w:rPr>
+        <w:rFonts w:ascii="Symbol" w:hAnsi="Symbol" w:hint="default"/>
+      </w:rPr>
+    </w:lvl>
+    <w:lvl w:ilvl="1" w:tplc="08130003">
+      <w:start w:val="1"/>
+      <w:numFmt w:val="bullet"/>
+      <w:lvlText w:val="o"/>
+      <w:lvlJc w:val="left"/>
+      <w:pPr>
+        <w:ind w:left="1440" w:hanging="360"/>
+      </w:pPr>
+      <w:rPr>
+        <w:rFonts w:ascii="Courier New" w:hAnsi="Courier New" w:cs="Courier New" w:hint="default"/>
+      </w:rPr>
+    </w:lvl>
+    <w:lvl w:ilvl="2" w:tplc="08130005" w:tentative="1">
+      <w:start w:val="1"/>
+      <w:numFmt w:val="bullet"/>
+      <w:lvlText w:val=""/>
+      <w:lvlJc w:val="left"/>
+      <w:pPr>
+        <w:ind w:left="2160" w:hanging="360"/>
+      </w:pPr>
+      <w:rPr>
+        <w:rFonts w:ascii="Wingdings" w:hAnsi="Wingdings" w:hint="default"/>
+      </w:rPr>
+    </w:lvl>
+    <w:lvl w:ilvl="3" w:tplc="08130001" w:tentative="1">
+      <w:start w:val="1"/>
+      <w:numFmt w:val="bullet"/>
+      <w:lvlText w:val=""/>
+      <w:lvlJc w:val="left"/>
+      <w:pPr>
+        <w:ind w:left="2880" w:hanging="360"/>
+      </w:pPr>
+      <w:rPr>
+        <w:rFonts w:ascii="Symbol" w:hAnsi="Symbol" w:hint="default"/>
+      </w:rPr>
+    </w:lvl>
+    <w:lvl w:ilvl="4" w:tplc="08130003" w:tentative="1">
+      <w:start w:val="1"/>
+      <w:numFmt w:val="bullet"/>
+      <w:lvlText w:val="o"/>
+      <w:lvlJc w:val="left"/>
+      <w:pPr>
+        <w:ind w:left="3600" w:hanging="360"/>
+      </w:pPr>
+      <w:rPr>
+        <w:rFonts w:ascii="Courier New" w:hAnsi="Courier New" w:cs="Courier New" w:hint="default"/>
+      </w:rPr>
+    </w:lvl>
+    <w:lvl w:ilvl="5" w:tplc="08130005" w:tentative="1">
+      <w:start w:val="1"/>
+      <w:numFmt w:val="bullet"/>
+      <w:lvlText w:val=""/>
+      <w:lvlJc w:val="left"/>
+      <w:pPr>
+        <w:ind w:left="4320" w:hanging="360"/>
+      </w:pPr>
+      <w:rPr>
+        <w:rFonts w:ascii="Wingdings" w:hAnsi="Wingdings" w:hint="default"/>
+      </w:rPr>
+    </w:lvl>
+    <w:lvl w:ilvl="6" w:tplc="08130001" w:tentative="1">
+      <w:start w:val="1"/>
+      <w:numFmt w:val="bullet"/>
+      <w:lvlText w:val=""/>
+      <w:lvlJc w:val="left"/>
+      <w:pPr>
+        <w:ind w:left="5040" w:hanging="360"/>
+      </w:pPr>
+      <w:rPr>
+        <w:rFonts w:ascii="Symbol" w:hAnsi="Symbol" w:hint="default"/>
+      </w:rPr>
+    </w:lvl>
+    <w:lvl w:ilvl="7" w:tplc="08130003" w:tentative="1">
+      <w:start w:val="1"/>
+      <w:numFmt w:val="bullet"/>
+      <w:lvlText w:val="o"/>
+      <w:lvlJc w:val="left"/>
+      <w:pPr>
+        <w:ind w:left="5760" w:hanging="360"/>
+      </w:pPr>
+      <w:rPr>
+        <w:rFonts w:ascii="Courier New" w:hAnsi="Courier New" w:cs="Courier New" w:hint="default"/>
+      </w:rPr>
+    </w:lvl>
+    <w:lvl w:ilvl="8" w:tplc="08130005" w:tentative="1">
+      <w:start w:val="1"/>
+      <w:numFmt w:val="bullet"/>
+      <w:lvlText w:val=""/>
+      <w:lvlJc w:val="left"/>
+      <w:pPr>
+        <w:ind w:left="6480" w:hanging="360"/>
+      </w:pPr>
+      <w:rPr>
+        <w:rFonts w:ascii="Wingdings" w:hAnsi="Wingdings" w:hint="default"/>
+      </w:rPr>
+    </w:lvl>
+  </w:abstractNum>
+  <w:abstractNum w:abstractNumId="4" w15:restartNumberingAfterBreak="0">
     <w:nsid w:val="64747822"/>
     <w:multiLevelType w:val="hybridMultilevel"/>
     <w:tmpl w:val="FBCC887A"/>
@@ -801,7 +1317,13 @@
     <w:abstractNumId w:val="0"/>
   </w:num>
   <w:num w:numId="3">
+    <w:abstractNumId w:val="4"/>
+  </w:num>
+  <w:num w:numId="4">
     <w:abstractNumId w:val="2"/>
+  </w:num>
+  <w:num w:numId="5">
+    <w:abstractNumId w:val="3"/>
   </w:num>
 </w:numbering>
 </file>

</xml_diff>

<commit_message>
Foto kleuren contrast bewerkt.
</commit_message>
<xml_diff>
--- a/Logboek.docx
+++ b/Logboek.docx
@@ -71,7 +71,15 @@
         </w:numPr>
       </w:pPr>
       <w:r>
-        <w:t xml:space="preserve">Zowel Paintshop Pro als GIMP komen in de lijst voor. GIMP krijgt een slechtere score omdat er minder guidance voorzien is en dus moeilijker is om te leren dan Paintshop Pro. Paintshop Pro kreeg dan weer de slechte commentaar van enkel beschikbaar te zijn op Windows, wat voor mij op het moment geen probleem is maar moest ik ooit overstappen naar een iOS device, vormt dit wel een probleem. </w:t>
+        <w:t xml:space="preserve">Zowel Paintshop Pro als GIMP komen in de lijst voor. GIMP krijgt een slechtere score omdat er minder </w:t>
+      </w:r>
+      <w:proofErr w:type="spellStart"/>
+      <w:r>
+        <w:t>guidance</w:t>
+      </w:r>
+      <w:proofErr w:type="spellEnd"/>
+      <w:r>
+        <w:t xml:space="preserve"> voorzien is en dus moeilijker is om te leren dan Paintshop Pro. Paintshop Pro kreeg dan weer de slechte commentaar van enkel beschikbaar te zijn op Windows, wat voor mij op het moment geen probleem is maar moest ik ooit overstappen naar een iOS device, vormt dit wel een probleem. </w:t>
       </w:r>
     </w:p>
     <w:p>
@@ -99,8 +107,37 @@
           <w:numId w:val="1"/>
         </w:numPr>
       </w:pPr>
-      <w:r>
-        <w:t>Lightroom wordt vergeleken met Paintshop Pro en deze laatste wordt beter bevonden aangezien deze meer te bieden heeft qua opties en goedkoper is. Photoshop is echter uitgebreider dan Lightroom waardoor ik het gevoel kreeg dat Photoshop nog steeds zou winnen van Paintshop Pro maar deze allesinds beter is dan Lightroom.</w:t>
+      <w:proofErr w:type="spellStart"/>
+      <w:r>
+        <w:t>Lightroom</w:t>
+      </w:r>
+      <w:proofErr w:type="spellEnd"/>
+      <w:r>
+        <w:t xml:space="preserve"> wordt vergeleken met Paintshop Pro en deze laatste wordt beter bevonden aangezien deze meer te bieden heeft qua opties en goedkoper is. Photoshop is echter uitgebreider dan </w:t>
+      </w:r>
+      <w:proofErr w:type="spellStart"/>
+      <w:r>
+        <w:t>Lightroom</w:t>
+      </w:r>
+      <w:proofErr w:type="spellEnd"/>
+      <w:r>
+        <w:t xml:space="preserve"> waardoor ik het gevoel kreeg dat Photoshop nog steeds zou winnen van Paintshop Pro maar deze </w:t>
+      </w:r>
+      <w:proofErr w:type="spellStart"/>
+      <w:r>
+        <w:t>allesinds</w:t>
+      </w:r>
+      <w:proofErr w:type="spellEnd"/>
+      <w:r>
+        <w:t xml:space="preserve"> beter is dan </w:t>
+      </w:r>
+      <w:proofErr w:type="spellStart"/>
+      <w:r>
+        <w:t>Lightroom</w:t>
+      </w:r>
+      <w:proofErr w:type="spellEnd"/>
+      <w:r>
+        <w:t>.</w:t>
       </w:r>
     </w:p>
     <w:p>
@@ -143,8 +180,13 @@
           <w:numId w:val="1"/>
         </w:numPr>
       </w:pPr>
-      <w:r>
-        <w:t>PaintShop Pro werd door sommigen geliefd en anderen niet. De verwachtingen waren hoger doordat het programma te betalen is.</w:t>
+      <w:proofErr w:type="spellStart"/>
+      <w:r>
+        <w:t>PaintShop</w:t>
+      </w:r>
+      <w:proofErr w:type="spellEnd"/>
+      <w:r>
+        <w:t xml:space="preserve"> Pro werd door sommigen geliefd en anderen niet. De verwachtingen waren hoger doordat het programma te betalen is.</w:t>
       </w:r>
     </w:p>
     <w:p>
@@ -173,7 +215,15 @@
         </w:numPr>
       </w:pPr>
       <w:r>
-        <w:t>De voor- en nadelen van GIMP en Paintshop Pro worden naast elkaar gezet. De laatste versie van Paintshop Pro (na zijn overname door Corel) wordt slecht bevonden tegenover de vorige versie, die nog amper te verkrijgen valt.</w:t>
+        <w:t xml:space="preserve">De voor- en nadelen van GIMP en Paintshop Pro worden naast elkaar gezet. De laatste versie van Paintshop Pro (na zijn overname door </w:t>
+      </w:r>
+      <w:proofErr w:type="spellStart"/>
+      <w:r>
+        <w:t>Corel</w:t>
+      </w:r>
+      <w:proofErr w:type="spellEnd"/>
+      <w:r>
+        <w:t>) wordt slecht bevonden tegenover de vorige versie, die nog amper te verkrijgen valt.</w:t>
       </w:r>
     </w:p>
     <w:p>
@@ -214,7 +264,15 @@
         <w:t xml:space="preserve">wordt gezien </w:t>
       </w:r>
       <w:r>
-        <w:t>als 1 van de top photo editing programma’s. Volgens de meeste mensen ook niet al TE moeilijk om te leren kennen</w:t>
+        <w:t xml:space="preserve">als 1 van de top </w:t>
+      </w:r>
+      <w:proofErr w:type="spellStart"/>
+      <w:r>
+        <w:t>photo</w:t>
+      </w:r>
+      <w:proofErr w:type="spellEnd"/>
+      <w:r>
+        <w:t xml:space="preserve"> editing programma’s. Volgens de meeste mensen ook niet al TE moeilijk om te leren kennen</w:t>
       </w:r>
       <w:r>
         <w:t xml:space="preserve"> als je al bekend bent met Photoshop</w:t>
@@ -230,8 +288,13 @@
       </w:r>
     </w:p>
     <w:p>
-      <w:r>
-        <w:t xml:space="preserve">Corel’s Paintshop Pro was mijn andere eventuele optie maar aangezien deze ook te betalen is, is het verschil met Photoshop kleiner en leek GIMP mij een interessantere vergelijking. Als deze 2 namelijk sterke concurrenten </w:t>
+      <w:proofErr w:type="spellStart"/>
+      <w:r>
+        <w:t>Corel’s</w:t>
+      </w:r>
+      <w:proofErr w:type="spellEnd"/>
+      <w:r>
+        <w:t xml:space="preserve"> Paintshop Pro was mijn andere eventuele optie maar aangezien deze ook te betalen is, is het verschil met Photoshop kleiner en leek GIMP mij een interessantere vergelijking. Als deze 2 namelijk sterke concurrenten </w:t>
       </w:r>
       <w:r>
         <w:t xml:space="preserve">blijken te </w:t>
@@ -239,8 +302,13 @@
       <w:r>
         <w:t xml:space="preserve">zijn, is GIMP direct veel aantrekkelijker door zijn toegankelijkheid. </w:t>
       </w:r>
-      <w:r>
-        <w:t>PaintShop Pro is ook enkel beschikbaar voor Windows, wat misschien in de toekomst voor problemen kan zorgen.</w:t>
+      <w:proofErr w:type="spellStart"/>
+      <w:r>
+        <w:t>PaintShop</w:t>
+      </w:r>
+      <w:proofErr w:type="spellEnd"/>
+      <w:r>
+        <w:t xml:space="preserve"> Pro is ook enkel beschikbaar voor Windows, wat misschien in de toekomst voor problemen kan zorgen.</w:t>
       </w:r>
     </w:p>
     <w:p/>
@@ -354,7 +422,15 @@
         </w:r>
       </w:hyperlink>
       <w:r>
-        <w:t xml:space="preserve"> om de patterns te vinden in GIMP</w:t>
+        <w:t xml:space="preserve"> om de </w:t>
+      </w:r>
+      <w:proofErr w:type="spellStart"/>
+      <w:r>
+        <w:t>patterns</w:t>
+      </w:r>
+      <w:proofErr w:type="spellEnd"/>
+      <w:r>
+        <w:t xml:space="preserve"> te vinden in GIMP</w:t>
       </w:r>
     </w:p>
     <w:p>
@@ -397,7 +473,15 @@
         <w:t xml:space="preserve">, aantal links hierin afgegaan </w:t>
       </w:r>
       <w:r>
-        <w:t>om te zien of er een 3D workspace was voor GIMP.</w:t>
+        <w:t xml:space="preserve">om te zien of er een 3D </w:t>
+      </w:r>
+      <w:proofErr w:type="spellStart"/>
+      <w:r>
+        <w:t>workspace</w:t>
+      </w:r>
+      <w:proofErr w:type="spellEnd"/>
+      <w:r>
+        <w:t xml:space="preserve"> was voor GIMP.</w:t>
       </w:r>
     </w:p>
     <w:p>
@@ -417,7 +501,15 @@
         </w:r>
       </w:hyperlink>
       <w:r>
-        <w:t xml:space="preserve"> GIMP scripts/plugins proberen begrijpen/installeren</w:t>
+        <w:t xml:space="preserve"> GIMP scripts/</w:t>
+      </w:r>
+      <w:proofErr w:type="spellStart"/>
+      <w:r>
+        <w:t>plugins</w:t>
+      </w:r>
+      <w:proofErr w:type="spellEnd"/>
+      <w:r>
+        <w:t xml:space="preserve"> proberen begrijpen/installeren</w:t>
       </w:r>
     </w:p>
     <w:p>
@@ -460,8 +552,24 @@
       </w:r>
     </w:p>
     <w:p>
-      <w:r>
-        <w:t xml:space="preserve">Toolbox in actie. Alle tools beginnen gebruiken bij een aantal simpele oefeningen. Wireframes maken met GIMP. </w:t>
+      <w:proofErr w:type="spellStart"/>
+      <w:r>
+        <w:t>Toolbox</w:t>
+      </w:r>
+      <w:proofErr w:type="spellEnd"/>
+      <w:r>
+        <w:t xml:space="preserve"> in actie. Alle tools beginnen gebruiken bij een aantal simpele oefeningen. </w:t>
+      </w:r>
+      <w:r>
+        <w:t xml:space="preserve">Eerste echte oefening, </w:t>
+      </w:r>
+      <w:proofErr w:type="spellStart"/>
+      <w:r>
+        <w:t>mockup</w:t>
+      </w:r>
+      <w:proofErr w:type="spellEnd"/>
+      <w:r>
+        <w:t xml:space="preserve"> maken in GIMP.</w:t>
       </w:r>
     </w:p>
     <w:p>
@@ -569,11 +677,15 @@
           <w:ilvl w:val="0"/>
           <w:numId w:val="5"/>
         </w:numPr>
+        <w:rPr>
+          <w:lang w:val="en-US"/>
+        </w:rPr>
       </w:pPr>
       <w:hyperlink r:id="rId19" w:history="1">
         <w:r>
           <w:rPr>
             <w:rStyle w:val="Hyperlink"/>
+            <w:lang w:val="en-US"/>
           </w:rPr>
           <w:t>https://www.google.be/search?q=GIMP+moves+wrong+layer&amp;oq=GIMP+moves+wrong+layer&amp;aqs=chrome..69i57j0l2.4702j0j7&amp;sourceid=chrome&amp;ie=UTF-8</w:t>
         </w:r>
@@ -586,11 +698,15 @@
           <w:ilvl w:val="0"/>
           <w:numId w:val="5"/>
         </w:numPr>
+        <w:rPr>
+          <w:lang w:val="en-US"/>
+        </w:rPr>
       </w:pPr>
       <w:hyperlink r:id="rId20" w:history="1">
         <w:r>
           <w:rPr>
             <w:rStyle w:val="Hyperlink"/>
+            <w:lang w:val="en-US"/>
           </w:rPr>
           <w:t>https://graphicdesign.stackexchange.com/questions/13390/gimp-trying-to-move-selected-text-layer-but-moves-background-layer</w:t>
         </w:r>
@@ -663,7 +779,15 @@
         </w:r>
       </w:hyperlink>
       <w:r>
-        <w:t xml:space="preserve"> voor zoom shortcut te bepalen</w:t>
+        <w:t xml:space="preserve"> voor zoom </w:t>
+      </w:r>
+      <w:proofErr w:type="spellStart"/>
+      <w:r>
+        <w:t>shortcut</w:t>
+      </w:r>
+      <w:proofErr w:type="spellEnd"/>
+      <w:r>
+        <w:t xml:space="preserve"> te bepalen</w:t>
       </w:r>
     </w:p>
     <w:p>
@@ -705,8 +829,21 @@
       <w:r>
         <w:t xml:space="preserve"> </w:t>
       </w:r>
-      <w:r>
-        <w:t>perspective clone stamp uitleg</w:t>
+      <w:proofErr w:type="spellStart"/>
+      <w:r>
+        <w:t>perspective</w:t>
+      </w:r>
+      <w:proofErr w:type="spellEnd"/>
+      <w:r>
+        <w:t xml:space="preserve"> </w:t>
+      </w:r>
+      <w:proofErr w:type="spellStart"/>
+      <w:r>
+        <w:t>clone</w:t>
+      </w:r>
+      <w:proofErr w:type="spellEnd"/>
+      <w:r>
+        <w:t xml:space="preserve"> stamp uitleg</w:t>
       </w:r>
     </w:p>
     <w:p>
@@ -728,11 +865,40 @@
       <w:r>
         <w:t xml:space="preserve"> workflow bekijken</w:t>
       </w:r>
+    </w:p>
+    <w:p/>
+    <w:p/>
+    <w:p/>
+    <w:p/>
+    <w:p/>
+    <w:p/>
+    <w:p/>
+    <w:p/>
+    <w:p/>
+    <w:p/>
+    <w:p/>
+    <w:p/>
+    <w:p/>
+    <w:p/>
+    <w:p/>
+    <w:p>
+      <w:r>
+        <w:lastRenderedPageBreak/>
+        <w:t>10/10:</w:t>
+      </w:r>
+    </w:p>
+    <w:p>
+      <w:r>
+        <w:t>Foto’s bewerken van kleuren, lichtintensiteit, contrast.</w:t>
+      </w:r>
+    </w:p>
+    <w:p>
+      <w:r>
+        <w:t>Bekijken opties en uitoefenen op reeks foto’s uit map testmateriaal.</w:t>
+      </w:r>
       <w:bookmarkStart w:id="0" w:name="_GoBack"/>
       <w:bookmarkEnd w:id="0"/>
     </w:p>
-    <w:p/>
-    <w:p/>
     <w:sectPr>
       <w:pgSz w:w="11906" w:h="16838"/>
       <w:pgMar w:top="1417" w:right="1417" w:bottom="1417" w:left="1417" w:header="708" w:footer="708" w:gutter="0"/>

</xml_diff>

<commit_message>
Logboek aangepast batch optie testen
</commit_message>
<xml_diff>
--- a/Logboek.docx
+++ b/Logboek.docx
@@ -896,9 +896,111 @@
       <w:r>
         <w:t>Bekijken opties en uitoefenen op reeks foto’s uit map testmateriaal.</w:t>
       </w:r>
-      <w:bookmarkStart w:id="0" w:name="_GoBack"/>
-      <w:bookmarkEnd w:id="0"/>
-    </w:p>
+    </w:p>
+    <w:p/>
+    <w:p/>
+    <w:p/>
+    <w:p>
+      <w:r>
+        <w:t>20/10:</w:t>
+      </w:r>
+    </w:p>
+    <w:p>
+      <w:r>
+        <w:t xml:space="preserve">Bekijken Batch optie </w:t>
+      </w:r>
+      <w:proofErr w:type="spellStart"/>
+      <w:r>
+        <w:t>gimp</w:t>
+      </w:r>
+      <w:proofErr w:type="spellEnd"/>
+      <w:r>
+        <w:t xml:space="preserve">. Uittesten </w:t>
+      </w:r>
+      <w:proofErr w:type="spellStart"/>
+      <w:r>
+        <w:t>limiten</w:t>
+      </w:r>
+      <w:proofErr w:type="spellEnd"/>
+      <w:r>
+        <w:t>, test op 400 foto’s tegelijkertijd.</w:t>
+      </w:r>
+    </w:p>
+    <w:p>
+      <w:r>
+        <w:t>Bronnen:</w:t>
+      </w:r>
+    </w:p>
+    <w:p>
+      <w:pPr>
+        <w:pStyle w:val="Lijstalinea"/>
+        <w:numPr>
+          <w:ilvl w:val="0"/>
+          <w:numId w:val="6"/>
+        </w:numPr>
+      </w:pPr>
+      <w:hyperlink r:id="rId26" w:history="1">
+        <w:r>
+          <w:rPr>
+            <w:rStyle w:val="Hyperlink"/>
+          </w:rPr>
+          <w:t>https://www.gimp.org/tutorials/Basic_Batch/</w:t>
+        </w:r>
+      </w:hyperlink>
+    </w:p>
+    <w:p>
+      <w:pPr>
+        <w:pStyle w:val="Lijstalinea"/>
+        <w:numPr>
+          <w:ilvl w:val="0"/>
+          <w:numId w:val="6"/>
+        </w:numPr>
+      </w:pPr>
+      <w:hyperlink r:id="rId27" w:history="1">
+        <w:r>
+          <w:rPr>
+            <w:rStyle w:val="Hyperlink"/>
+          </w:rPr>
+          <w:t>https://www.maketecheasier.com/batch-process-files-in-gimp/</w:t>
+        </w:r>
+      </w:hyperlink>
+    </w:p>
+    <w:bookmarkStart w:id="0" w:name="_GoBack"/>
+    <w:bookmarkEnd w:id="0"/>
+    <w:p>
+      <w:pPr>
+        <w:pStyle w:val="Lijstalinea"/>
+        <w:numPr>
+          <w:ilvl w:val="0"/>
+          <w:numId w:val="6"/>
+        </w:numPr>
+      </w:pPr>
+      <w:r>
+        <w:fldChar w:fldCharType="begin"/>
+      </w:r>
+      <w:r>
+        <w:instrText xml:space="preserve"> HYPERLINK "</w:instrText>
+      </w:r>
+      <w:r>
+        <w:instrText>http://www.makeuseof.com/tag/use-gimp-to-batch-edit-your-images-windows-specific-instructions/</w:instrText>
+      </w:r>
+      <w:r>
+        <w:instrText xml:space="preserve">" </w:instrText>
+      </w:r>
+      <w:r>
+        <w:fldChar w:fldCharType="separate"/>
+      </w:r>
+      <w:r>
+        <w:rPr>
+          <w:rStyle w:val="Hyperlink"/>
+        </w:rPr>
+        <w:t>http://www.makeuseof.com/tag/use-gimp-to-batch-edit-your-images-windows-specific-instructions/</w:t>
+      </w:r>
+      <w:r>
+        <w:fldChar w:fldCharType="end"/>
+      </w:r>
+    </w:p>
+    <w:p/>
     <w:sectPr>
       <w:pgSz w:w="11906" w:h="16838"/>
       <w:pgMar w:top="1417" w:right="1417" w:bottom="1417" w:left="1417" w:header="708" w:footer="708" w:gutter="0"/>
@@ -1138,6 +1240,118 @@
     </w:lvl>
   </w:abstractNum>
   <w:abstractNum w:abstractNumId="2" w15:restartNumberingAfterBreak="0">
+    <w:nsid w:val="3BCE0A1D"/>
+    <w:multiLevelType w:val="hybridMultilevel"/>
+    <w:tmpl w:val="7D34A7D4"/>
+    <w:lvl w:ilvl="0" w:tplc="5844B2D0">
+      <w:numFmt w:val="bullet"/>
+      <w:lvlText w:val="-"/>
+      <w:lvlJc w:val="left"/>
+      <w:pPr>
+        <w:ind w:left="720" w:hanging="360"/>
+      </w:pPr>
+      <w:rPr>
+        <w:rFonts w:ascii="Calibri" w:eastAsiaTheme="minorEastAsia" w:hAnsi="Calibri" w:cs="Calibri" w:hint="default"/>
+      </w:rPr>
+    </w:lvl>
+    <w:lvl w:ilvl="1" w:tplc="08130003" w:tentative="1">
+      <w:start w:val="1"/>
+      <w:numFmt w:val="bullet"/>
+      <w:lvlText w:val="o"/>
+      <w:lvlJc w:val="left"/>
+      <w:pPr>
+        <w:ind w:left="1440" w:hanging="360"/>
+      </w:pPr>
+      <w:rPr>
+        <w:rFonts w:ascii="Courier New" w:hAnsi="Courier New" w:cs="Courier New" w:hint="default"/>
+      </w:rPr>
+    </w:lvl>
+    <w:lvl w:ilvl="2" w:tplc="08130005" w:tentative="1">
+      <w:start w:val="1"/>
+      <w:numFmt w:val="bullet"/>
+      <w:lvlText w:val=""/>
+      <w:lvlJc w:val="left"/>
+      <w:pPr>
+        <w:ind w:left="2160" w:hanging="360"/>
+      </w:pPr>
+      <w:rPr>
+        <w:rFonts w:ascii="Wingdings" w:hAnsi="Wingdings" w:hint="default"/>
+      </w:rPr>
+    </w:lvl>
+    <w:lvl w:ilvl="3" w:tplc="08130001" w:tentative="1">
+      <w:start w:val="1"/>
+      <w:numFmt w:val="bullet"/>
+      <w:lvlText w:val=""/>
+      <w:lvlJc w:val="left"/>
+      <w:pPr>
+        <w:ind w:left="2880" w:hanging="360"/>
+      </w:pPr>
+      <w:rPr>
+        <w:rFonts w:ascii="Symbol" w:hAnsi="Symbol" w:hint="default"/>
+      </w:rPr>
+    </w:lvl>
+    <w:lvl w:ilvl="4" w:tplc="08130003" w:tentative="1">
+      <w:start w:val="1"/>
+      <w:numFmt w:val="bullet"/>
+      <w:lvlText w:val="o"/>
+      <w:lvlJc w:val="left"/>
+      <w:pPr>
+        <w:ind w:left="3600" w:hanging="360"/>
+      </w:pPr>
+      <w:rPr>
+        <w:rFonts w:ascii="Courier New" w:hAnsi="Courier New" w:cs="Courier New" w:hint="default"/>
+      </w:rPr>
+    </w:lvl>
+    <w:lvl w:ilvl="5" w:tplc="08130005" w:tentative="1">
+      <w:start w:val="1"/>
+      <w:numFmt w:val="bullet"/>
+      <w:lvlText w:val=""/>
+      <w:lvlJc w:val="left"/>
+      <w:pPr>
+        <w:ind w:left="4320" w:hanging="360"/>
+      </w:pPr>
+      <w:rPr>
+        <w:rFonts w:ascii="Wingdings" w:hAnsi="Wingdings" w:hint="default"/>
+      </w:rPr>
+    </w:lvl>
+    <w:lvl w:ilvl="6" w:tplc="08130001" w:tentative="1">
+      <w:start w:val="1"/>
+      <w:numFmt w:val="bullet"/>
+      <w:lvlText w:val=""/>
+      <w:lvlJc w:val="left"/>
+      <w:pPr>
+        <w:ind w:left="5040" w:hanging="360"/>
+      </w:pPr>
+      <w:rPr>
+        <w:rFonts w:ascii="Symbol" w:hAnsi="Symbol" w:hint="default"/>
+      </w:rPr>
+    </w:lvl>
+    <w:lvl w:ilvl="7" w:tplc="08130003" w:tentative="1">
+      <w:start w:val="1"/>
+      <w:numFmt w:val="bullet"/>
+      <w:lvlText w:val="o"/>
+      <w:lvlJc w:val="left"/>
+      <w:pPr>
+        <w:ind w:left="5760" w:hanging="360"/>
+      </w:pPr>
+      <w:rPr>
+        <w:rFonts w:ascii="Courier New" w:hAnsi="Courier New" w:cs="Courier New" w:hint="default"/>
+      </w:rPr>
+    </w:lvl>
+    <w:lvl w:ilvl="8" w:tplc="08130005" w:tentative="1">
+      <w:start w:val="1"/>
+      <w:numFmt w:val="bullet"/>
+      <w:lvlText w:val=""/>
+      <w:lvlJc w:val="left"/>
+      <w:pPr>
+        <w:ind w:left="6480" w:hanging="360"/>
+      </w:pPr>
+      <w:rPr>
+        <w:rFonts w:ascii="Wingdings" w:hAnsi="Wingdings" w:hint="default"/>
+      </w:rPr>
+    </w:lvl>
+  </w:abstractNum>
+  <w:abstractNum w:abstractNumId="3" w15:restartNumberingAfterBreak="0">
     <w:nsid w:val="47D275EE"/>
     <w:multiLevelType w:val="hybridMultilevel"/>
     <w:tmpl w:val="FEC8F9B2"/>
@@ -1250,7 +1464,7 @@
       </w:rPr>
     </w:lvl>
   </w:abstractNum>
-  <w:abstractNum w:abstractNumId="3" w15:restartNumberingAfterBreak="0">
+  <w:abstractNum w:abstractNumId="4" w15:restartNumberingAfterBreak="0">
     <w:nsid w:val="58417A68"/>
     <w:multiLevelType w:val="hybridMultilevel"/>
     <w:tmpl w:val="1AEC1938"/>
@@ -1363,7 +1577,7 @@
       </w:rPr>
     </w:lvl>
   </w:abstractNum>
-  <w:abstractNum w:abstractNumId="4" w15:restartNumberingAfterBreak="0">
+  <w:abstractNum w:abstractNumId="5" w15:restartNumberingAfterBreak="0">
     <w:nsid w:val="64747822"/>
     <w:multiLevelType w:val="hybridMultilevel"/>
     <w:tmpl w:val="FBCC887A"/>
@@ -1483,13 +1697,16 @@
     <w:abstractNumId w:val="0"/>
   </w:num>
   <w:num w:numId="3">
+    <w:abstractNumId w:val="5"/>
+  </w:num>
+  <w:num w:numId="4">
+    <w:abstractNumId w:val="3"/>
+  </w:num>
+  <w:num w:numId="5">
     <w:abstractNumId w:val="4"/>
   </w:num>
-  <w:num w:numId="4">
+  <w:num w:numId="6">
     <w:abstractNumId w:val="2"/>
-  </w:num>
-  <w:num w:numId="5">
-    <w:abstractNumId w:val="3"/>
   </w:num>
 </w:numbering>
 </file>

</xml_diff>